<commit_message>
3 versions of High Concept: Competitive, Casual, or Both
</commit_message>
<xml_diff>
--- a/MineSweeper Versus/Planning/High Concept/Fish-Kaboom! (Competitive).docx
+++ b/MineSweeper Versus/Planning/High Concept/Fish-Kaboom! (Competitive).docx
@@ -1056,16 +1056,7 @@
                                 <w:szCs w:val="24"/>
                                 <w:lang w:val="en-US"/>
                               </w:rPr>
-                              <w:t xml:space="preserve">Search for fish </w:t>
-                            </w:r>
-                            <w:r>
-                              <w:rPr>
-                                <w:color w:val="3B3838" w:themeColor="background2" w:themeShade="40"/>
-                                <w:sz w:val="24"/>
-                                <w:szCs w:val="24"/>
-                                <w:lang w:val="en-US"/>
-                              </w:rPr>
-                              <w:t xml:space="preserve">by clicking on </w:t>
+                              <w:t xml:space="preserve">Search for fish by clicking on </w:t>
                             </w:r>
                             <w:r>
                               <w:rPr>
@@ -1245,16 +1236,7 @@
                                 <w:szCs w:val="24"/>
                                 <w:lang w:val="en-US"/>
                               </w:rPr>
-                              <w:t>D</w:t>
-                            </w:r>
-                            <w:r>
-                              <w:rPr>
-                                <w:color w:val="3B3838" w:themeColor="background2" w:themeShade="40"/>
-                                <w:sz w:val="24"/>
-                                <w:szCs w:val="24"/>
-                                <w:lang w:val="en-US"/>
-                              </w:rPr>
-                              <w:t xml:space="preserve">on’t just pick any random spot to fish: if you find a bomb, it will explode </w:t>
+                              <w:t xml:space="preserve">Don’t just pick any random spot to fish: if you find a bomb, it will explode </w:t>
                             </w:r>
                             <w:r>
                               <w:rPr>
@@ -1272,34 +1254,7 @@
                                 <w:szCs w:val="24"/>
                                 <w:lang w:val="en-US"/>
                               </w:rPr>
-                              <w:t>and take out some of</w:t>
-                            </w:r>
-                            <w:r>
-                              <w:rPr>
-                                <w:color w:val="3B3838" w:themeColor="background2" w:themeShade="40"/>
-                                <w:sz w:val="24"/>
-                                <w:szCs w:val="24"/>
-                                <w:lang w:val="en-US"/>
-                              </w:rPr>
-                              <w:t xml:space="preserve"> the fish you already caught</w:t>
-                            </w:r>
-                            <w:r>
-                              <w:rPr>
-                                <w:color w:val="3B3838" w:themeColor="background2" w:themeShade="40"/>
-                                <w:sz w:val="24"/>
-                                <w:szCs w:val="24"/>
-                                <w:lang w:val="en-US"/>
-                              </w:rPr>
-                              <w:t xml:space="preserve"> with you</w:t>
-                            </w:r>
-                            <w:r>
-                              <w:rPr>
-                                <w:color w:val="3B3838" w:themeColor="background2" w:themeShade="40"/>
-                                <w:sz w:val="24"/>
-                                <w:szCs w:val="24"/>
-                                <w:lang w:val="en-US"/>
-                              </w:rPr>
-                              <w:t>!</w:t>
+                              <w:t>and take out some of the fish you already caught with you!</w:t>
                             </w:r>
                             <w:r>
                               <w:rPr>
@@ -1985,6 +1940,15 @@
                               </w:rPr>
                               <w:t>After a bomb explodes, the remaining fishers still have a few minutes to fish until the radiation kills them.</w:t>
                             </w:r>
+                            <w:r>
+                              <w:rPr>
+                                <w:color w:val="3B3838" w:themeColor="background2" w:themeShade="40"/>
+                                <w:sz w:val="24"/>
+                                <w:szCs w:val="24"/>
+                                <w:lang w:val="en-US"/>
+                              </w:rPr>
+                              <w:t xml:space="preserve"> </w:t>
+                            </w:r>
                           </w:p>
                           <w:p>
                             <w:pPr>
@@ -2012,7 +1976,11 @@
           </mc:Choice>
           <mc:Fallback>
             <w:pict>
-              <v:shape w14:anchorId="367CFEC8" id="Caixa de texto 46" o:spid="_x0000_s1032" type="#_x0000_t202" style="position:absolute;margin-left:0;margin-top:18.65pt;width:301.5pt;height:40pt;z-index:251712512;visibility:visible;mso-wrap-style:square;mso-width-percent:0;mso-wrap-distance-left:9pt;mso-wrap-distance-top:0;mso-wrap-distance-right:9pt;mso-wrap-distance-bottom:0;mso-position-horizontal:left;mso-position-horizontal-relative:margin;mso-position-vertical:absolute;mso-position-vertical-relative:text;mso-width-percent:0;mso-width-relative:margin;v-text-anchor:top" o:gfxdata="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" filled="f" stroked="f">
+              <v:shapetype w14:anchorId="367CFEC8" id="_x0000_t202" coordsize="21600,21600" o:spt="202" path="m,l,21600r21600,l21600,xe">
+                <v:stroke joinstyle="miter"/>
+                <v:path gradientshapeok="t" o:connecttype="rect"/>
+              </v:shapetype>
+              <v:shape id="Caixa de texto 46" o:spid="_x0000_s1032" type="#_x0000_t202" style="position:absolute;margin-left:0;margin-top:18.65pt;width:301.5pt;height:40pt;z-index:251712512;visibility:visible;mso-wrap-style:square;mso-width-percent:0;mso-wrap-distance-left:9pt;mso-wrap-distance-top:0;mso-wrap-distance-right:9pt;mso-wrap-distance-bottom:0;mso-position-horizontal:left;mso-position-horizontal-relative:margin;mso-position-vertical:absolute;mso-position-vertical-relative:text;mso-width-percent:0;mso-width-relative:margin;v-text-anchor:top" o:gfxdata="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" filled="f" stroked="f">
                 <v:textbox>
                   <w:txbxContent>
                     <w:p>
@@ -2032,6 +2000,15 @@
                           <w:lang w:val="en-US"/>
                         </w:rPr>
                         <w:t>After a bomb explodes, the remaining fishers still have a few minutes to fish until the radiation kills them.</w:t>
+                      </w:r>
+                      <w:r>
+                        <w:rPr>
+                          <w:color w:val="3B3838" w:themeColor="background2" w:themeShade="40"/>
+                          <w:sz w:val="24"/>
+                          <w:szCs w:val="24"/>
+                          <w:lang w:val="en-US"/>
+                        </w:rPr>
+                        <w:t xml:space="preserve"> </w:t>
                       </w:r>
                     </w:p>
                     <w:p>
@@ -2788,16 +2765,7 @@
                                 <w:szCs w:val="24"/>
                                 <w:lang w:val="en-US"/>
                               </w:rPr>
-                              <w:t xml:space="preserve">The more fish you catch, the more you get to take home and </w:t>
-                            </w:r>
-                            <w:r>
-                              <w:rPr>
-                                <w:color w:val="3B3838" w:themeColor="background2" w:themeShade="40"/>
-                                <w:sz w:val="24"/>
-                                <w:szCs w:val="24"/>
-                                <w:lang w:val="en-US"/>
-                              </w:rPr>
-                              <w:t>the higher your score</w:t>
+                              <w:t>The more fish you catch, the more you get to take home and the higher your score</w:t>
                             </w:r>
                             <w:r>
                               <w:rPr>
@@ -2999,18 +2967,20 @@
           </wp:anchor>
         </w:drawing>
       </w:r>
+    </w:p>
+    <w:p>
       <w:r>
         <w:rPr>
           <w:noProof/>
         </w:rPr>
         <w:drawing>
-          <wp:anchor distT="0" distB="0" distL="114300" distR="114300" simplePos="0" relativeHeight="251723776" behindDoc="0" locked="0" layoutInCell="1" allowOverlap="1" wp14:anchorId="0449EC3F" wp14:editId="2EA4DB91">
+          <wp:anchor distT="0" distB="0" distL="114300" distR="114300" simplePos="0" relativeHeight="251723776" behindDoc="0" locked="0" layoutInCell="1" allowOverlap="1" wp14:anchorId="0449EC3F" wp14:editId="35EA9553">
             <wp:simplePos x="0" y="0"/>
             <wp:positionH relativeFrom="margin">
-              <wp:posOffset>3469640</wp:posOffset>
+              <wp:posOffset>3498215</wp:posOffset>
             </wp:positionH>
             <wp:positionV relativeFrom="paragraph">
-              <wp:posOffset>217805</wp:posOffset>
+              <wp:posOffset>52070</wp:posOffset>
             </wp:positionV>
             <wp:extent cx="156206" cy="175893"/>
             <wp:effectExtent l="0" t="0" r="0" b="0"/>
@@ -3051,8 +3021,6 @@
           </wp:anchor>
         </w:drawing>
       </w:r>
-    </w:p>
-    <w:p>
       <w:r>
         <w:rPr>
           <w:noProof/>

</xml_diff>

<commit_message>
Updated competitive HC to mention sabotage
</commit_message>
<xml_diff>
--- a/MineSweeper Versus/Planning/High Concept/Fish-Kaboom! (Competitive).docx
+++ b/MineSweeper Versus/Planning/High Concept/Fish-Kaboom! (Competitive).docx
@@ -294,29 +294,7 @@
                                 <w:szCs w:val="24"/>
                                 <w:lang w:val="en-US"/>
                               </w:rPr>
-                              <w:t xml:space="preserve">the post-wartime lakes of </w:t>
-                            </w:r>
-                            <w:proofErr w:type="spellStart"/>
-                            <w:r>
-                              <w:rPr>
-                                <w:rFonts w:asciiTheme="minorHAnsi" w:hAnsiTheme="minorHAnsi" w:cstheme="minorHAnsi"/>
-                                <w:color w:val="3B3838" w:themeColor="background2" w:themeShade="40"/>
-                                <w:sz w:val="24"/>
-                                <w:szCs w:val="24"/>
-                                <w:lang w:val="en-US"/>
-                              </w:rPr>
-                              <w:t>Brenex</w:t>
-                            </w:r>
-                            <w:proofErr w:type="spellEnd"/>
-                            <w:r>
-                              <w:rPr>
-                                <w:rFonts w:asciiTheme="minorHAnsi" w:hAnsiTheme="minorHAnsi" w:cstheme="minorHAnsi"/>
-                                <w:color w:val="3B3838" w:themeColor="background2" w:themeShade="40"/>
-                                <w:sz w:val="24"/>
-                                <w:szCs w:val="24"/>
-                                <w:lang w:val="en-US"/>
-                              </w:rPr>
-                              <w:t>, filled with fish and nuclear bombs,</w:t>
+                              <w:t>the post-wartime lakes of Brenex, filled with fish and nuclear bombs,</w:t>
                             </w:r>
                             <w:r>
                               <w:rPr>
@@ -471,29 +449,7 @@
                           <w:szCs w:val="24"/>
                           <w:lang w:val="en-US"/>
                         </w:rPr>
-                        <w:t xml:space="preserve">the post-wartime lakes of </w:t>
-                      </w:r>
-                      <w:proofErr w:type="spellStart"/>
-                      <w:r>
-                        <w:rPr>
-                          <w:rFonts w:asciiTheme="minorHAnsi" w:hAnsiTheme="minorHAnsi" w:cstheme="minorHAnsi"/>
-                          <w:color w:val="3B3838" w:themeColor="background2" w:themeShade="40"/>
-                          <w:sz w:val="24"/>
-                          <w:szCs w:val="24"/>
-                          <w:lang w:val="en-US"/>
-                        </w:rPr>
-                        <w:t>Brenex</w:t>
-                      </w:r>
-                      <w:proofErr w:type="spellEnd"/>
-                      <w:r>
-                        <w:rPr>
-                          <w:rFonts w:asciiTheme="minorHAnsi" w:hAnsiTheme="minorHAnsi" w:cstheme="minorHAnsi"/>
-                          <w:color w:val="3B3838" w:themeColor="background2" w:themeShade="40"/>
-                          <w:sz w:val="24"/>
-                          <w:szCs w:val="24"/>
-                          <w:lang w:val="en-US"/>
-                        </w:rPr>
-                        <w:t>, filled with fish and nuclear bombs,</w:t>
+                        <w:t>the post-wartime lakes of Brenex, filled with fish and nuclear bombs,</w:t>
                       </w:r>
                       <w:r>
                         <w:rPr>
@@ -1098,16 +1054,7 @@
                           <w:szCs w:val="24"/>
                           <w:lang w:val="en-US"/>
                         </w:rPr>
-                        <w:t xml:space="preserve">Search for fish </w:t>
-                      </w:r>
-                      <w:r>
-                        <w:rPr>
-                          <w:color w:val="3B3838" w:themeColor="background2" w:themeShade="40"/>
-                          <w:sz w:val="24"/>
-                          <w:szCs w:val="24"/>
-                          <w:lang w:val="en-US"/>
-                        </w:rPr>
-                        <w:t xml:space="preserve">by clicking on </w:t>
+                        <w:t xml:space="preserve">Search for fish by clicking on </w:t>
                       </w:r>
                       <w:r>
                         <w:rPr>
@@ -1298,16 +1245,7 @@
                           <w:szCs w:val="24"/>
                           <w:lang w:val="en-US"/>
                         </w:rPr>
-                        <w:t>D</w:t>
-                      </w:r>
-                      <w:r>
-                        <w:rPr>
-                          <w:color w:val="3B3838" w:themeColor="background2" w:themeShade="40"/>
-                          <w:sz w:val="24"/>
-                          <w:szCs w:val="24"/>
-                          <w:lang w:val="en-US"/>
-                        </w:rPr>
-                        <w:t xml:space="preserve">on’t just pick any random spot to fish: if you find a bomb, it will explode </w:t>
+                        <w:t xml:space="preserve">Don’t just pick any random spot to fish: if you find a bomb, it will explode </w:t>
                       </w:r>
                       <w:r>
                         <w:rPr>
@@ -1325,34 +1263,7 @@
                           <w:szCs w:val="24"/>
                           <w:lang w:val="en-US"/>
                         </w:rPr>
-                        <w:t>and take out some of</w:t>
-                      </w:r>
-                      <w:r>
-                        <w:rPr>
-                          <w:color w:val="3B3838" w:themeColor="background2" w:themeShade="40"/>
-                          <w:sz w:val="24"/>
-                          <w:szCs w:val="24"/>
-                          <w:lang w:val="en-US"/>
-                        </w:rPr>
-                        <w:t xml:space="preserve"> the fish you already caught</w:t>
-                      </w:r>
-                      <w:r>
-                        <w:rPr>
-                          <w:color w:val="3B3838" w:themeColor="background2" w:themeShade="40"/>
-                          <w:sz w:val="24"/>
-                          <w:szCs w:val="24"/>
-                          <w:lang w:val="en-US"/>
-                        </w:rPr>
-                        <w:t xml:space="preserve"> with you</w:t>
-                      </w:r>
-                      <w:r>
-                        <w:rPr>
-                          <w:color w:val="3B3838" w:themeColor="background2" w:themeShade="40"/>
-                          <w:sz w:val="24"/>
-                          <w:szCs w:val="24"/>
-                          <w:lang w:val="en-US"/>
-                        </w:rPr>
-                        <w:t>!</w:t>
+                        <w:t>and take out some of the fish you already caught with you!</w:t>
                       </w:r>
                       <w:r>
                         <w:rPr>
@@ -1382,10 +1293,10 @@
         <mc:AlternateContent>
           <mc:Choice Requires="wps">
             <w:drawing>
-              <wp:anchor distT="0" distB="0" distL="114300" distR="114300" simplePos="0" relativeHeight="251787264" behindDoc="0" locked="0" layoutInCell="1" allowOverlap="1" wp14:anchorId="7E8F9D61" wp14:editId="4BEB7E2F">
+              <wp:anchor distT="0" distB="0" distL="114300" distR="114300" simplePos="0" relativeHeight="251787264" behindDoc="0" locked="0" layoutInCell="1" allowOverlap="1" wp14:anchorId="7E8F9D61" wp14:editId="4F431498">
                 <wp:simplePos x="0" y="0"/>
                 <wp:positionH relativeFrom="margin">
-                  <wp:posOffset>4314825</wp:posOffset>
+                  <wp:posOffset>4448175</wp:posOffset>
                 </wp:positionH>
                 <wp:positionV relativeFrom="paragraph">
                   <wp:posOffset>219710</wp:posOffset>
@@ -1540,7 +1451,7 @@
           </mc:Choice>
           <mc:Fallback>
             <w:pict>
-              <v:shape w14:anchorId="2CB3B747" id="Oval 26" o:spid="_x0000_s1026" style="position:absolute;margin-left:339.75pt;margin-top:17.3pt;width:22.65pt;height:22.65pt;z-index:251787264;visibility:visible;mso-wrap-style:square;mso-width-percent:0;mso-height-percent:0;mso-wrap-distance-left:9pt;mso-wrap-distance-top:0;mso-wrap-distance-right:9pt;mso-wrap-distance-bottom:0;mso-position-horizontal:absolute;mso-position-horizontal-relative:margin;mso-position-vertical:absolute;mso-position-vertical-relative:text;mso-width-percent:0;mso-height-percent:0;mso-width-relative:margin;mso-height-relative:margin;v-text-anchor:top" coordsize="287655,287655" o:gfxdata="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" path="m,143827at,,287654,287654,,143827,,143827xe" filled="f" strokecolor="red" strokeweight="2.25pt">
+              <v:shape w14:anchorId="0FB1ED06" id="Oval 26" o:spid="_x0000_s1026" style="position:absolute;margin-left:350.25pt;margin-top:17.3pt;width:22.65pt;height:22.65pt;z-index:251787264;visibility:visible;mso-wrap-style:square;mso-width-percent:0;mso-height-percent:0;mso-wrap-distance-left:9pt;mso-wrap-distance-top:0;mso-wrap-distance-right:9pt;mso-wrap-distance-bottom:0;mso-position-horizontal:absolute;mso-position-horizontal-relative:margin;mso-position-vertical:absolute;mso-position-vertical-relative:text;mso-width-percent:0;mso-height-percent:0;mso-width-relative:margin;mso-height-relative:margin;v-text-anchor:top" coordsize="287655,287655" o:gfxdata="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" path="m,143827at,,287654,287654,,143827,,143827xe" filled="f" strokecolor="red" strokeweight="2.25pt">
                 <v:stroke joinstyle="miter"/>
                 <v:path arrowok="t" o:connecttype="custom" o:connectlocs="143828,0;287655,143828;143828,287655;0,143828;42126,42126;42126,245529;245529,245529;245529,42126" o:connectangles="270,0,90,180,270,90,90,270" textboxrect="42126,42126,245529,245529"/>
                 <w10:wrap anchorx="margin"/>
@@ -1554,10 +1465,10 @@
           <w:noProof/>
         </w:rPr>
         <w:drawing>
-          <wp:anchor distT="0" distB="0" distL="114300" distR="114300" simplePos="0" relativeHeight="251706368" behindDoc="0" locked="0" layoutInCell="1" allowOverlap="1" wp14:anchorId="35E29C87" wp14:editId="2454B541">
+          <wp:anchor distT="0" distB="0" distL="114300" distR="114300" simplePos="0" relativeHeight="251706368" behindDoc="0" locked="0" layoutInCell="1" allowOverlap="1" wp14:anchorId="35E29C87" wp14:editId="112816E9">
             <wp:simplePos x="0" y="0"/>
             <wp:positionH relativeFrom="margin">
-              <wp:posOffset>4066540</wp:posOffset>
+              <wp:posOffset>4209415</wp:posOffset>
             </wp:positionH>
             <wp:positionV relativeFrom="paragraph">
               <wp:posOffset>212090</wp:posOffset>
@@ -1772,16 +1683,16 @@
         <mc:AlternateContent>
           <mc:Choice Requires="wps">
             <w:drawing>
-              <wp:anchor distT="0" distB="0" distL="114300" distR="114300" simplePos="0" relativeHeight="251709440" behindDoc="0" locked="0" layoutInCell="1" allowOverlap="1" wp14:anchorId="7E659669" wp14:editId="4F5C9E27">
+              <wp:anchor distT="0" distB="0" distL="114300" distR="114300" simplePos="0" relativeHeight="251709440" behindDoc="0" locked="0" layoutInCell="1" allowOverlap="1" wp14:anchorId="7E659669" wp14:editId="783A8DEF">
                 <wp:simplePos x="0" y="0"/>
                 <wp:positionH relativeFrom="column">
-                  <wp:posOffset>2910839</wp:posOffset>
+                  <wp:posOffset>2910840</wp:posOffset>
                 </wp:positionH>
                 <wp:positionV relativeFrom="paragraph">
-                  <wp:posOffset>107315</wp:posOffset>
+                  <wp:posOffset>107314</wp:posOffset>
                 </wp:positionV>
-                <wp:extent cx="1323975" cy="47625"/>
-                <wp:effectExtent l="19050" t="95250" r="9525" b="47625"/>
+                <wp:extent cx="1447800" cy="47625"/>
+                <wp:effectExtent l="19050" t="95250" r="0" b="47625"/>
                 <wp:wrapNone/>
                 <wp:docPr id="23" name="Conexão reta unidirecional 27"/>
                 <wp:cNvGraphicFramePr/>
@@ -1792,7 +1703,7 @@
                       <wps:spPr>
                         <a:xfrm flipV="1">
                           <a:off x="0" y="0"/>
-                          <a:ext cx="1323975" cy="47625"/>
+                          <a:ext cx="1447800" cy="47625"/>
                         </a:xfrm>
                         <a:prstGeom prst="straightConnector1">
                           <a:avLst/>
@@ -1822,7 +1733,11 @@
           </mc:Choice>
           <mc:Fallback>
             <w:pict>
-              <v:shape w14:anchorId="11B368F3" id="Conexão reta unidirecional 27" o:spid="_x0000_s1026" type="#_x0000_t32" style="position:absolute;margin-left:229.2pt;margin-top:8.45pt;width:104.25pt;height:3.75pt;flip:y;z-index:251709440;visibility:visible;mso-wrap-style:square;mso-width-percent:0;mso-height-percent:0;mso-wrap-distance-left:9pt;mso-wrap-distance-top:0;mso-wrap-distance-right:9pt;mso-wrap-distance-bottom:0;mso-position-horizontal:absolute;mso-position-horizontal-relative:text;mso-position-vertical:absolute;mso-position-vertical-relative:text;mso-width-percent:0;mso-height-percent:0;mso-width-relative:margin;mso-height-relative:margin" o:gfxdata="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" strokecolor="red" strokeweight="2.25pt">
+              <v:shapetype w14:anchorId="6E567833" id="_x0000_t32" coordsize="21600,21600" o:spt="32" o:oned="t" path="m,l21600,21600e" filled="f">
+                <v:path arrowok="t" fillok="f" o:connecttype="none"/>
+                <o:lock v:ext="edit" shapetype="t"/>
+              </v:shapetype>
+              <v:shape id="Conexão reta unidirecional 27" o:spid="_x0000_s1026" type="#_x0000_t32" style="position:absolute;margin-left:229.2pt;margin-top:8.45pt;width:114pt;height:3.75pt;flip:y;z-index:251709440;visibility:visible;mso-wrap-style:square;mso-width-percent:0;mso-height-percent:0;mso-wrap-distance-left:9pt;mso-wrap-distance-top:0;mso-wrap-distance-right:9pt;mso-wrap-distance-bottom:0;mso-position-horizontal:absolute;mso-position-horizontal-relative:text;mso-position-vertical:absolute;mso-position-vertical-relative:text;mso-width-percent:0;mso-height-percent:0;mso-width-relative:margin;mso-height-relative:margin" o:gfxdata="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" strokecolor="red" strokeweight="2.25pt">
                 <v:stroke endarrow="open" joinstyle="miter"/>
               </v:shape>
             </w:pict>
@@ -1976,11 +1891,7 @@
           </mc:Choice>
           <mc:Fallback>
             <w:pict>
-              <v:shapetype w14:anchorId="367CFEC8" id="_x0000_t202" coordsize="21600,21600" o:spt="202" path="m,l,21600r21600,l21600,xe">
-                <v:stroke joinstyle="miter"/>
-                <v:path gradientshapeok="t" o:connecttype="rect"/>
-              </v:shapetype>
-              <v:shape id="Caixa de texto 46" o:spid="_x0000_s1032" type="#_x0000_t202" style="position:absolute;margin-left:0;margin-top:18.65pt;width:301.5pt;height:40pt;z-index:251712512;visibility:visible;mso-wrap-style:square;mso-width-percent:0;mso-wrap-distance-left:9pt;mso-wrap-distance-top:0;mso-wrap-distance-right:9pt;mso-wrap-distance-bottom:0;mso-position-horizontal:left;mso-position-horizontal-relative:margin;mso-position-vertical:absolute;mso-position-vertical-relative:text;mso-width-percent:0;mso-width-relative:margin;v-text-anchor:top" o:gfxdata="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" filled="f" stroked="f">
+              <v:shape w14:anchorId="367CFEC8" id="Caixa de texto 46" o:spid="_x0000_s1032" type="#_x0000_t202" style="position:absolute;margin-left:0;margin-top:18.65pt;width:301.5pt;height:40pt;z-index:251712512;visibility:visible;mso-wrap-style:square;mso-width-percent:0;mso-wrap-distance-left:9pt;mso-wrap-distance-top:0;mso-wrap-distance-right:9pt;mso-wrap-distance-bottom:0;mso-position-horizontal:left;mso-position-horizontal-relative:margin;mso-position-vertical:absolute;mso-position-vertical-relative:text;mso-width-percent:0;mso-width-relative:margin;v-text-anchor:top" o:gfxdata="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" filled="f" stroked="f">
                 <v:textbox>
                   <w:txbxContent>
                     <w:p>
@@ -2092,7 +2003,7 @@
         <mc:AlternateContent>
           <mc:Choice Requires="wps">
             <w:drawing>
-              <wp:anchor distT="0" distB="0" distL="114300" distR="114300" simplePos="0" relativeHeight="251698176" behindDoc="0" locked="0" layoutInCell="1" allowOverlap="1" wp14:anchorId="0B018B2C" wp14:editId="5B139FFD">
+              <wp:anchor distT="0" distB="0" distL="114300" distR="114300" simplePos="0" relativeHeight="251698176" behindDoc="0" locked="0" layoutInCell="1" allowOverlap="1" wp14:anchorId="0B018B2C" wp14:editId="3FE20D8B">
                 <wp:simplePos x="0" y="0"/>
                 <wp:positionH relativeFrom="margin">
                   <wp:align>left</wp:align>
@@ -2100,8 +2011,8 @@
                 <wp:positionV relativeFrom="paragraph">
                   <wp:posOffset>6985</wp:posOffset>
                 </wp:positionV>
-                <wp:extent cx="3952875" cy="714375"/>
-                <wp:effectExtent l="0" t="0" r="0" b="9525"/>
+                <wp:extent cx="4200525" cy="819150"/>
+                <wp:effectExtent l="0" t="0" r="0" b="0"/>
                 <wp:wrapNone/>
                 <wp:docPr id="34" name="Caixa de texto 25"/>
                 <wp:cNvGraphicFramePr/>
@@ -2112,7 +2023,7 @@
                       <wps:spPr>
                         <a:xfrm>
                           <a:off x="0" y="0"/>
-                          <a:ext cx="3952875" cy="714375"/>
+                          <a:ext cx="4200525" cy="819150"/>
                         </a:xfrm>
                         <a:prstGeom prst="rect">
                           <a:avLst/>
@@ -2195,7 +2106,34 @@
                                 <w:szCs w:val="24"/>
                                 <w:lang w:val="en-US"/>
                               </w:rPr>
-                              <w:t xml:space="preserve"> bomb. Fishers can see each other’s flags – but careful! They may not always be correctly placed!</w:t>
+                              <w:t xml:space="preserve"> bomb. Fishers can see each other’s flags – but careful! </w:t>
+                            </w:r>
+                            <w:r>
+                              <w:rPr>
+                                <w:color w:val="3B3838" w:themeColor="background2" w:themeShade="40"/>
+                                <w:sz w:val="24"/>
+                                <w:szCs w:val="24"/>
+                                <w:lang w:val="en-US"/>
+                              </w:rPr>
+                              <w:t>Other players may flag the wrong spot to</w:t>
+                            </w:r>
+                            <w:r>
+                              <w:rPr>
+                                <w:color w:val="3B3838" w:themeColor="background2" w:themeShade="40"/>
+                                <w:sz w:val="24"/>
+                                <w:szCs w:val="24"/>
+                                <w:lang w:val="en-US"/>
+                              </w:rPr>
+                              <w:t xml:space="preserve"> trick you</w:t>
+                            </w:r>
+                            <w:r>
+                              <w:rPr>
+                                <w:color w:val="3B3838" w:themeColor="background2" w:themeShade="40"/>
+                                <w:sz w:val="24"/>
+                                <w:szCs w:val="24"/>
+                                <w:lang w:val="en-US"/>
+                              </w:rPr>
+                              <w:t>!</w:t>
                             </w:r>
                           </w:p>
                         </w:txbxContent>
@@ -2217,7 +2155,7 @@
           </mc:Choice>
           <mc:Fallback>
             <w:pict>
-              <v:shape w14:anchorId="0B018B2C" id="_x0000_s1033" type="#_x0000_t202" style="position:absolute;margin-left:0;margin-top:.55pt;width:311.25pt;height:56.25pt;z-index:251698176;visibility:visible;mso-wrap-style:square;mso-width-percent:0;mso-height-percent:0;mso-wrap-distance-left:9pt;mso-wrap-distance-top:0;mso-wrap-distance-right:9pt;mso-wrap-distance-bottom:0;mso-position-horizontal:left;mso-position-horizontal-relative:margin;mso-position-vertical:absolute;mso-position-vertical-relative:text;mso-width-percent:0;mso-height-percent:0;mso-width-relative:margin;mso-height-relative:margin;v-text-anchor:top" o:gfxdata="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" filled="f" stroked="f">
+              <v:shape w14:anchorId="0B018B2C" id="_x0000_s1033" type="#_x0000_t202" style="position:absolute;margin-left:0;margin-top:.55pt;width:330.75pt;height:64.5pt;z-index:251698176;visibility:visible;mso-wrap-style:square;mso-width-percent:0;mso-height-percent:0;mso-wrap-distance-left:9pt;mso-wrap-distance-top:0;mso-wrap-distance-right:9pt;mso-wrap-distance-bottom:0;mso-position-horizontal:left;mso-position-horizontal-relative:margin;mso-position-vertical:absolute;mso-position-vertical-relative:text;mso-width-percent:0;mso-height-percent:0;mso-width-relative:margin;mso-height-relative:margin;v-text-anchor:top" o:gfxdata="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" filled="f" stroked="f">
                 <v:textbox>
                   <w:txbxContent>
                     <w:p>
@@ -2290,7 +2228,34 @@
                           <w:szCs w:val="24"/>
                           <w:lang w:val="en-US"/>
                         </w:rPr>
-                        <w:t xml:space="preserve"> bomb. Fishers can see each other’s flags – but careful! They may not always be correctly placed!</w:t>
+                        <w:t xml:space="preserve"> bomb. Fishers can see each other’s flags – but careful! </w:t>
+                      </w:r>
+                      <w:r>
+                        <w:rPr>
+                          <w:color w:val="3B3838" w:themeColor="background2" w:themeShade="40"/>
+                          <w:sz w:val="24"/>
+                          <w:szCs w:val="24"/>
+                          <w:lang w:val="en-US"/>
+                        </w:rPr>
+                        <w:t>Other players may flag the wrong spot to</w:t>
+                      </w:r>
+                      <w:r>
+                        <w:rPr>
+                          <w:color w:val="3B3838" w:themeColor="background2" w:themeShade="40"/>
+                          <w:sz w:val="24"/>
+                          <w:szCs w:val="24"/>
+                          <w:lang w:val="en-US"/>
+                        </w:rPr>
+                        <w:t xml:space="preserve"> trick you</w:t>
+                      </w:r>
+                      <w:r>
+                        <w:rPr>
+                          <w:color w:val="3B3838" w:themeColor="background2" w:themeShade="40"/>
+                          <w:sz w:val="24"/>
+                          <w:szCs w:val="24"/>
+                          <w:lang w:val="en-US"/>
+                        </w:rPr>
+                        <w:t>!</w:t>
                       </w:r>
                     </w:p>
                   </w:txbxContent>
@@ -2315,13 +2280,13 @@
         <mc:AlternateContent>
           <mc:Choice Requires="wps">
             <w:drawing>
-              <wp:anchor distT="0" distB="0" distL="114300" distR="114300" simplePos="0" relativeHeight="251710464" behindDoc="0" locked="0" layoutInCell="1" allowOverlap="1" wp14:anchorId="62CEFC7C" wp14:editId="1AED91B1">
+              <wp:anchor distT="0" distB="0" distL="114300" distR="114300" simplePos="0" relativeHeight="251710464" behindDoc="0" locked="0" layoutInCell="1" allowOverlap="1" wp14:anchorId="62CEFC7C" wp14:editId="44CB3DD0">
                 <wp:simplePos x="0" y="0"/>
                 <wp:positionH relativeFrom="column">
-                  <wp:posOffset>3872866</wp:posOffset>
+                  <wp:posOffset>4006215</wp:posOffset>
                 </wp:positionH>
                 <wp:positionV relativeFrom="paragraph">
-                  <wp:posOffset>114934</wp:posOffset>
+                  <wp:posOffset>66675</wp:posOffset>
                 </wp:positionV>
                 <wp:extent cx="1162050" cy="116840"/>
                 <wp:effectExtent l="19050" t="57150" r="57150" b="92710"/>
@@ -2365,7 +2330,7 @@
           </mc:Choice>
           <mc:Fallback>
             <w:pict>
-              <v:shape w14:anchorId="03038DD1" id="Conexão reta unidirecional 27" o:spid="_x0000_s1026" type="#_x0000_t32" style="position:absolute;margin-left:304.95pt;margin-top:9.05pt;width:91.5pt;height:9.2pt;z-index:251710464;visibility:visible;mso-wrap-style:square;mso-width-percent:0;mso-height-percent:0;mso-wrap-distance-left:9pt;mso-wrap-distance-top:0;mso-wrap-distance-right:9pt;mso-wrap-distance-bottom:0;mso-position-horizontal:absolute;mso-position-horizontal-relative:text;mso-position-vertical:absolute;mso-position-vertical-relative:text;mso-width-percent:0;mso-height-percent:0;mso-width-relative:margin;mso-height-relative:margin" o:gfxdata="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" strokecolor="red" strokeweight="2.25pt">
+              <v:shape w14:anchorId="085A8CFA" id="Conexão reta unidirecional 27" o:spid="_x0000_s1026" type="#_x0000_t32" style="position:absolute;margin-left:315.45pt;margin-top:5.25pt;width:91.5pt;height:9.2pt;z-index:251710464;visibility:visible;mso-wrap-style:square;mso-width-percent:0;mso-height-percent:0;mso-wrap-distance-left:9pt;mso-wrap-distance-top:0;mso-wrap-distance-right:9pt;mso-wrap-distance-bottom:0;mso-position-horizontal:absolute;mso-position-horizontal-relative:text;mso-position-vertical:absolute;mso-position-vertical-relative:text;mso-width-percent:0;mso-height-percent:0;mso-width-relative:margin;mso-height-relative:margin" o:gfxdata="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" strokecolor="red" strokeweight="2.25pt">
                 <v:stroke endarrow="open" joinstyle="miter"/>
               </v:shape>
             </w:pict>
@@ -2379,10 +2344,10 @@
         <mc:AlternateContent>
           <mc:Choice Requires="wps">
             <w:drawing>
-              <wp:anchor distT="0" distB="0" distL="114300" distR="114300" simplePos="0" relativeHeight="251785216" behindDoc="0" locked="0" layoutInCell="1" allowOverlap="1" wp14:anchorId="0CEBD691" wp14:editId="26FAF28B">
+              <wp:anchor distT="0" distB="0" distL="114300" distR="114300" simplePos="0" relativeHeight="251785216" behindDoc="0" locked="0" layoutInCell="1" allowOverlap="1" wp14:anchorId="0CEBD691" wp14:editId="67C88438">
                 <wp:simplePos x="0" y="0"/>
                 <wp:positionH relativeFrom="margin">
-                  <wp:posOffset>5104765</wp:posOffset>
+                  <wp:posOffset>5238115</wp:posOffset>
                 </wp:positionH>
                 <wp:positionV relativeFrom="paragraph">
                   <wp:posOffset>53340</wp:posOffset>
@@ -2537,7 +2502,7 @@
           </mc:Choice>
           <mc:Fallback>
             <w:pict>
-              <v:shape w14:anchorId="4F4498BC" id="Oval 26" o:spid="_x0000_s1026" style="position:absolute;margin-left:401.95pt;margin-top:4.2pt;width:22.7pt;height:22.7pt;z-index:251785216;visibility:visible;mso-wrap-style:square;mso-width-percent:0;mso-height-percent:0;mso-wrap-distance-left:9pt;mso-wrap-distance-top:0;mso-wrap-distance-right:9pt;mso-wrap-distance-bottom:0;mso-position-horizontal:absolute;mso-position-horizontal-relative:margin;mso-position-vertical:absolute;mso-position-vertical-relative:text;mso-width-percent:0;mso-height-percent:0;mso-width-relative:margin;mso-height-relative:margin;v-text-anchor:top" coordsize="288000,288000" o:gfxdata="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" path="m,144000at,,288000,288000,,144000,,144000xe" filled="f" strokecolor="red" strokeweight="2.25pt">
+              <v:shape w14:anchorId="069252DD" id="Oval 26" o:spid="_x0000_s1026" style="position:absolute;margin-left:412.45pt;margin-top:4.2pt;width:22.7pt;height:22.7pt;z-index:251785216;visibility:visible;mso-wrap-style:square;mso-width-percent:0;mso-height-percent:0;mso-wrap-distance-left:9pt;mso-wrap-distance-top:0;mso-wrap-distance-right:9pt;mso-wrap-distance-bottom:0;mso-position-horizontal:absolute;mso-position-horizontal-relative:margin;mso-position-vertical:absolute;mso-position-vertical-relative:text;mso-width-percent:0;mso-height-percent:0;mso-width-relative:margin;mso-height-relative:margin;v-text-anchor:top" coordsize="288000,288000" o:gfxdata="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" path="m,144000at,,288000,288000,,144000,,144000xe" filled="f" strokecolor="red" strokeweight="2.25pt">
                 <v:stroke joinstyle="miter"/>
                 <v:path arrowok="t" o:connecttype="custom" o:connectlocs="144000,0;288000,144000;144000,288000;0,144000;42177,42177;42177,245823;245823,245823;245823,42177" o:connectangles="270,0,90,180,270,90,90,270" textboxrect="42177,42177,245823,245823"/>
                 <w10:wrap anchorx="margin"/>
@@ -2824,16 +2789,7 @@
                           <w:szCs w:val="24"/>
                           <w:lang w:val="en-US"/>
                         </w:rPr>
-                        <w:t xml:space="preserve">The more fish you catch, the more you get to take home and </w:t>
-                      </w:r>
-                      <w:r>
-                        <w:rPr>
-                          <w:color w:val="3B3838" w:themeColor="background2" w:themeShade="40"/>
-                          <w:sz w:val="24"/>
-                          <w:szCs w:val="24"/>
-                          <w:lang w:val="en-US"/>
-                        </w:rPr>
-                        <w:t>the higher your score</w:t>
+                        <w:t>The more fish you catch, the more you get to take home and the higher your score</w:t>
                       </w:r>
                       <w:r>
                         <w:rPr>
@@ -3888,7 +3844,34 @@
                                 <w:szCs w:val="24"/>
                                 <w:lang w:val="en-US"/>
                               </w:rPr>
-                              <w:t>Be a faster fisher than your friends.</w:t>
+                              <w:t>Be a faster fisher than your friends</w:t>
+                            </w:r>
+                            <w:r>
+                              <w:rPr>
+                                <w:color w:val="3B3838" w:themeColor="background2" w:themeShade="40"/>
+                                <w:sz w:val="24"/>
+                                <w:szCs w:val="24"/>
+                                <w:lang w:val="en-US"/>
+                              </w:rPr>
+                              <w:t xml:space="preserve"> – or flag the wrong spot to </w:t>
+                            </w:r>
+                            <w:r>
+                              <w:rPr>
+                                <w:color w:val="3B3838" w:themeColor="background2" w:themeShade="40"/>
+                                <w:sz w:val="24"/>
+                                <w:szCs w:val="24"/>
+                                <w:lang w:val="en-US"/>
+                              </w:rPr>
+                              <w:t>sabotage them</w:t>
+                            </w:r>
+                            <w:r>
+                              <w:rPr>
+                                <w:color w:val="3B3838" w:themeColor="background2" w:themeShade="40"/>
+                                <w:sz w:val="24"/>
+                                <w:szCs w:val="24"/>
+                                <w:lang w:val="en-US"/>
+                              </w:rPr>
+                              <w:t>.</w:t>
                             </w:r>
                           </w:p>
                         </w:txbxContent>
@@ -3997,7 +3980,34 @@
                           <w:szCs w:val="24"/>
                           <w:lang w:val="en-US"/>
                         </w:rPr>
-                        <w:t>Be a faster fisher than your friends.</w:t>
+                        <w:t>Be a faster fisher than your friends</w:t>
+                      </w:r>
+                      <w:r>
+                        <w:rPr>
+                          <w:color w:val="3B3838" w:themeColor="background2" w:themeShade="40"/>
+                          <w:sz w:val="24"/>
+                          <w:szCs w:val="24"/>
+                          <w:lang w:val="en-US"/>
+                        </w:rPr>
+                        <w:t xml:space="preserve"> – or flag the wrong spot to </w:t>
+                      </w:r>
+                      <w:r>
+                        <w:rPr>
+                          <w:color w:val="3B3838" w:themeColor="background2" w:themeShade="40"/>
+                          <w:sz w:val="24"/>
+                          <w:szCs w:val="24"/>
+                          <w:lang w:val="en-US"/>
+                        </w:rPr>
+                        <w:t>sabotage them</w:t>
+                      </w:r>
+                      <w:r>
+                        <w:rPr>
+                          <w:color w:val="3B3838" w:themeColor="background2" w:themeShade="40"/>
+                          <w:sz w:val="24"/>
+                          <w:szCs w:val="24"/>
+                          <w:lang w:val="en-US"/>
+                        </w:rPr>
+                        <w:t>.</w:t>
                       </w:r>
                     </w:p>
                   </w:txbxContent>

</xml_diff>